<commit_message>
almost finishing, gathering info
</commit_message>
<xml_diff>
--- a/HISTORIA DEL TAEKOWNDO EN MEXICO.docx
+++ b/HISTORIA DEL TAEKOWNDO EN MEXICO.docx
@@ -885,25 +885,7 @@
           <w:szCs w:val="24"/>
           <w:lang w:val="es-MX"/>
         </w:rPr>
-        <w:t xml:space="preserve">Por otro </w:t>
-      </w:r>
-      <w:r>
-        <w:rPr>
-          <w:rFonts w:ascii="Times New Roman" w:hAnsi="Times New Roman" w:cs="Times New Roman"/>
-          <w:sz w:val="24"/>
-          <w:szCs w:val="24"/>
-          <w:lang w:val="es-MX"/>
-        </w:rPr>
-        <w:t>lado,</w:t>
-      </w:r>
-      <w:r>
-        <w:rPr>
-          <w:rFonts w:ascii="Times New Roman" w:hAnsi="Times New Roman" w:cs="Times New Roman"/>
-          <w:sz w:val="24"/>
-          <w:szCs w:val="24"/>
-          <w:lang w:val="es-MX"/>
-        </w:rPr>
-        <w:t xml:space="preserve"> y con el fin de apoyar la labor técnica el maestro Moon decide afiliarse a la organización Moo </w:t>
+        <w:t xml:space="preserve">Por otro lado, y con el fin de apoyar la labor técnica el maestro Moon decide afiliarse a la organización Moo </w:t>
       </w:r>
       <w:proofErr w:type="spellStart"/>
       <w:r>
@@ -2102,8 +2084,6 @@
           <w:lang w:val="es-MX"/>
         </w:rPr>
       </w:pPr>
-      <w:bookmarkStart w:id="0" w:name="_GoBack"/>
-      <w:bookmarkEnd w:id="0"/>
     </w:p>
     <w:p>
       <w:pPr>
@@ -3117,13 +3097,25 @@
           <w:lang w:val="es-MX"/>
         </w:rPr>
       </w:pPr>
-      <w:r>
-        <w:rPr>
-          <w:rFonts w:ascii="Times New Roman" w:hAnsi="Times New Roman" w:cs="Times New Roman"/>
-          <w:sz w:val="24"/>
-          <w:szCs w:val="24"/>
-          <w:lang w:val="es-MX"/>
-        </w:rPr>
+    </w:p>
+    <w:p>
+      <w:pPr>
+        <w:pStyle w:val="NoSpacing"/>
+        <w:rPr>
+          <w:rFonts w:ascii="Times New Roman" w:hAnsi="Times New Roman" w:cs="Times New Roman"/>
+          <w:sz w:val="24"/>
+          <w:szCs w:val="24"/>
+          <w:lang w:val="es-MX"/>
+        </w:rPr>
+      </w:pPr>
+      <w:r>
+        <w:rPr>
+          <w:rFonts w:ascii="Times New Roman" w:hAnsi="Times New Roman" w:cs="Times New Roman"/>
+          <w:sz w:val="24"/>
+          <w:szCs w:val="24"/>
+          <w:lang w:val="es-MX"/>
+        </w:rPr>
+        <w:lastRenderedPageBreak/>
         <w:t>TAEKWONDOINES RECONOCIDOS</w:t>
       </w:r>
     </w:p>
@@ -4101,6 +4093,17 @@
           <w:lang w:val="es-MX"/>
         </w:rPr>
       </w:pPr>
+    </w:p>
+    <w:p>
+      <w:pPr>
+        <w:pStyle w:val="NoSpacing"/>
+        <w:rPr>
+          <w:rFonts w:ascii="Times New Roman" w:hAnsi="Times New Roman" w:cs="Times New Roman"/>
+          <w:sz w:val="24"/>
+          <w:szCs w:val="24"/>
+          <w:lang w:val="es-MX"/>
+        </w:rPr>
+      </w:pPr>
       <w:r>
         <w:rPr>
           <w:rFonts w:ascii="Times New Roman" w:hAnsi="Times New Roman" w:cs="Times New Roman"/>
@@ -4370,16 +4373,7 @@
           <w:szCs w:val="24"/>
           <w:lang w:val="es-MX"/>
         </w:rPr>
-        <w:t>C</w:t>
-      </w:r>
-      <w:r>
-        <w:rPr>
-          <w:rFonts w:ascii="Times New Roman" w:hAnsi="Times New Roman" w:cs="Times New Roman"/>
-          <w:sz w:val="24"/>
-          <w:szCs w:val="24"/>
-          <w:lang w:val="es-MX"/>
-        </w:rPr>
-        <w:t>ésar Rodríguez (-54 kg)</w:t>
+        <w:t>César Rodríguez (-54 kg)</w:t>
       </w:r>
     </w:p>
     <w:p>
@@ -4427,6 +4421,7 @@
           <w:szCs w:val="24"/>
           <w:lang w:val="es-MX"/>
         </w:rPr>
+        <w:lastRenderedPageBreak/>
         <w:t>Bryan Salazar (-87 kg)</w:t>
       </w:r>
     </w:p>
@@ -4475,7 +4470,6 @@
           <w:szCs w:val="24"/>
           <w:lang w:val="es-MX"/>
         </w:rPr>
-        <w:lastRenderedPageBreak/>
         <w:t>Rubén Nava (-63 kg)</w:t>
       </w:r>
     </w:p>
@@ -4619,25 +4613,7 @@
           <w:szCs w:val="24"/>
           <w:lang w:val="es-MX"/>
         </w:rPr>
-        <w:t>Claudia Romero</w:t>
-      </w:r>
-      <w:r>
-        <w:rPr>
-          <w:rFonts w:ascii="Times New Roman" w:hAnsi="Times New Roman" w:cs="Times New Roman"/>
-          <w:sz w:val="24"/>
-          <w:szCs w:val="24"/>
-          <w:lang w:val="es-MX"/>
-        </w:rPr>
-        <w:t xml:space="preserve"> - </w:t>
-      </w:r>
-      <w:r>
-        <w:rPr>
-          <w:rFonts w:ascii="Times New Roman" w:hAnsi="Times New Roman" w:cs="Times New Roman"/>
-          <w:sz w:val="24"/>
-          <w:szCs w:val="24"/>
-          <w:lang w:val="es-MX"/>
-        </w:rPr>
-        <w:t>K44 (-49 kg)</w:t>
+        <w:t>Claudia Romero - K44 (-49 kg)</w:t>
       </w:r>
     </w:p>
     <w:p>
@@ -4661,25 +4637,7 @@
           <w:szCs w:val="24"/>
           <w:lang w:val="es-MX"/>
         </w:rPr>
-        <w:t>Jessica García</w:t>
-      </w:r>
-      <w:r>
-        <w:rPr>
-          <w:rFonts w:ascii="Times New Roman" w:hAnsi="Times New Roman" w:cs="Times New Roman"/>
-          <w:sz w:val="24"/>
-          <w:szCs w:val="24"/>
-          <w:lang w:val="es-MX"/>
-        </w:rPr>
-        <w:t xml:space="preserve"> - </w:t>
-      </w:r>
-      <w:r>
-        <w:rPr>
-          <w:rFonts w:ascii="Times New Roman" w:hAnsi="Times New Roman" w:cs="Times New Roman"/>
-          <w:sz w:val="24"/>
-          <w:szCs w:val="24"/>
-          <w:lang w:val="es-MX"/>
-        </w:rPr>
-        <w:t>K44 (-58 kg)</w:t>
+        <w:t>Jessica García - K44 (-58 kg)</w:t>
       </w:r>
     </w:p>
     <w:p>
@@ -4703,25 +4661,7 @@
           <w:szCs w:val="24"/>
           <w:lang w:val="es-MX"/>
         </w:rPr>
-        <w:t>Juan Diego García</w:t>
-      </w:r>
-      <w:r>
-        <w:rPr>
-          <w:rFonts w:ascii="Times New Roman" w:hAnsi="Times New Roman" w:cs="Times New Roman"/>
-          <w:sz w:val="24"/>
-          <w:szCs w:val="24"/>
-          <w:lang w:val="es-MX"/>
-        </w:rPr>
-        <w:t xml:space="preserve"> - K</w:t>
-      </w:r>
-      <w:r>
-        <w:rPr>
-          <w:rFonts w:ascii="Times New Roman" w:hAnsi="Times New Roman" w:cs="Times New Roman"/>
-          <w:sz w:val="24"/>
-          <w:szCs w:val="24"/>
-          <w:lang w:val="es-MX"/>
-        </w:rPr>
-        <w:t>44 (-75 kg),</w:t>
+        <w:t>Juan Diego García - K44 (-75 kg),</w:t>
       </w:r>
     </w:p>
     <w:p>
@@ -5089,7 +5029,17 @@
           <w:szCs w:val="24"/>
           <w:lang w:val="es-MX"/>
         </w:rPr>
-        <w:t xml:space="preserve">El evento contó con la presencia del director del Centro Nacional de Desarrollo de Talentos Deportivos y Alto Rendimiento (CNAR), Octavio Lara, el director técnico del Comité Olímpico Mexicano (COM), Carlos Cisneros, el presidente de la Confederación Deportiva Mexicana, José Amador, y autoridades de la </w:t>
+        <w:t xml:space="preserve">El evento contó con la presencia del director del Centro Nacional de Desarrollo de Talentos Deportivos y Alto Rendimiento (CNAR), Octavio Lara, el director técnico del Comité Olímpico </w:t>
+      </w:r>
+      <w:r>
+        <w:rPr>
+          <w:rFonts w:ascii="Times New Roman" w:hAnsi="Times New Roman" w:cs="Times New Roman"/>
+          <w:sz w:val="24"/>
+          <w:szCs w:val="24"/>
+          <w:lang w:val="es-MX"/>
+        </w:rPr>
+        <w:lastRenderedPageBreak/>
+        <w:t xml:space="preserve">Mexicano (COM), Carlos Cisneros, el presidente de la Confederación Deportiva Mexicana, José Amador, y autoridades de la </w:t>
       </w:r>
       <w:proofErr w:type="spellStart"/>
       <w:r>
@@ -5142,6 +5092,19 @@
           <w:lang w:val="es-MX"/>
         </w:rPr>
       </w:pPr>
+    </w:p>
+    <w:p>
+      <w:pPr>
+        <w:pStyle w:val="NoSpacing"/>
+        <w:rPr>
+          <w:rFonts w:ascii="Times New Roman" w:hAnsi="Times New Roman" w:cs="Times New Roman"/>
+          <w:sz w:val="24"/>
+          <w:szCs w:val="24"/>
+          <w:lang w:val="es-MX"/>
+        </w:rPr>
+      </w:pPr>
+      <w:bookmarkStart w:id="0" w:name="_GoBack"/>
+      <w:bookmarkEnd w:id="0"/>
     </w:p>
     <w:sectPr>
       <w:pgSz w:w="12240" w:h="15840"/>
@@ -6961,7 +6924,7 @@
 </file>
 
 <file path=customXml/itemProps1.xml><?xml version="1.0" encoding="utf-8"?>
-<ds:datastoreItem xmlns:ds="http://schemas.openxmlformats.org/officeDocument/2006/customXml" ds:itemID="{A6C7199E-A4A7-44A5-BF36-594A5410117B}">
+<ds:datastoreItem xmlns:ds="http://schemas.openxmlformats.org/officeDocument/2006/customXml" ds:itemID="{76D026B3-0F8D-44C9-AA1A-5DFEA6DD77FE}">
   <ds:schemaRefs>
     <ds:schemaRef ds:uri="http://schemas.openxmlformats.org/officeDocument/2006/bibliography"/>
   </ds:schemaRefs>

</xml_diff>

<commit_message>
Merging all investigation into a single file - compilacion
</commit_message>
<xml_diff>
--- a/HISTORIA DEL TAEKOWNDO EN MEXICO.docx
+++ b/HISTORIA DEL TAEKOWNDO EN MEXICO.docx
@@ -1390,17 +1390,15 @@
         </w:rPr>
         <w:t xml:space="preserve">En 1970 durante el mes de </w:t>
       </w:r>
-      <w:proofErr w:type="gramStart"/>
-      <w:r>
-        <w:rPr>
-          <w:rFonts w:ascii="Times New Roman" w:hAnsi="Times New Roman" w:cs="Times New Roman"/>
-          <w:sz w:val="24"/>
-          <w:szCs w:val="24"/>
-          <w:lang w:val="es-MX"/>
-        </w:rPr>
-        <w:t>Junio</w:t>
-      </w:r>
-      <w:proofErr w:type="gramEnd"/>
+      <w:r>
+        <w:rPr>
+          <w:rFonts w:ascii="Times New Roman" w:hAnsi="Times New Roman" w:cs="Times New Roman"/>
+          <w:sz w:val="24"/>
+          <w:szCs w:val="24"/>
+          <w:lang w:val="es-MX"/>
+        </w:rPr>
+        <w:t>junio</w:t>
+      </w:r>
       <w:r>
         <w:rPr>
           <w:rFonts w:ascii="Times New Roman" w:hAnsi="Times New Roman" w:cs="Times New Roman"/>
@@ -1851,27 +1849,25 @@
           <w:szCs w:val="24"/>
           <w:lang w:val="es-MX"/>
         </w:rPr>
-        <w:t xml:space="preserve"> en México, para afiliarse a la organización USKA con </w:t>
-      </w:r>
-      <w:proofErr w:type="spellStart"/>
-      <w:r>
-        <w:rPr>
-          <w:rFonts w:ascii="Times New Roman" w:hAnsi="Times New Roman" w:cs="Times New Roman"/>
-          <w:sz w:val="24"/>
-          <w:szCs w:val="24"/>
-          <w:lang w:val="es-MX"/>
-        </w:rPr>
-        <w:t>cede</w:t>
-      </w:r>
-      <w:proofErr w:type="spellEnd"/>
-      <w:r>
-        <w:rPr>
-          <w:rFonts w:ascii="Times New Roman" w:hAnsi="Times New Roman" w:cs="Times New Roman"/>
-          <w:sz w:val="24"/>
-          <w:szCs w:val="24"/>
-          <w:lang w:val="es-MX"/>
-        </w:rPr>
-        <w:t xml:space="preserve"> en los EUA y emprende una lucha por </w:t>
+        <w:t xml:space="preserve"> en México, para afilia</w:t>
+      </w:r>
+      <w:r>
+        <w:rPr>
+          <w:rFonts w:ascii="Times New Roman" w:hAnsi="Times New Roman" w:cs="Times New Roman"/>
+          <w:sz w:val="24"/>
+          <w:szCs w:val="24"/>
+          <w:lang w:val="es-MX"/>
+        </w:rPr>
+        <w:t>rse a la organización USKA con s</w:t>
+      </w:r>
+      <w:r>
+        <w:rPr>
+          <w:rFonts w:ascii="Times New Roman" w:hAnsi="Times New Roman" w:cs="Times New Roman"/>
+          <w:sz w:val="24"/>
+          <w:szCs w:val="24"/>
+          <w:lang w:val="es-MX"/>
+        </w:rPr>
+        <w:t xml:space="preserve">ede en los EUA y emprende una lucha por </w:t>
       </w:r>
       <w:r>
         <w:rPr>
@@ -2063,6 +2059,7 @@
           <w:lang w:val="es-MX"/>
         </w:rPr>
       </w:pPr>
+      <w:bookmarkStart w:id="0" w:name="_Hlk498417209"/>
       <w:r>
         <w:rPr>
           <w:rFonts w:ascii="Times New Roman" w:hAnsi="Times New Roman" w:cs="Times New Roman"/>
@@ -2940,27 +2937,25 @@
           <w:szCs w:val="24"/>
           <w:lang w:val="es-MX"/>
         </w:rPr>
-        <w:t xml:space="preserve">En el aspecto económico y administrativo, el Consejo ha orientado sus acciones a captar recursos a través de un programa financiero, pero aún depende del subsidio que otorga el Gobierno Federal a través de los organismos deportivos oficiales: Comisión Nacional de Cultura Física y Deporte (CONADE), Confederación Deportiva Mexicana (CODEME) y el Comité Olímpico Mexicano (COM), así como del apoyo de </w:t>
-      </w:r>
-      <w:proofErr w:type="spellStart"/>
-      <w:r>
-        <w:rPr>
-          <w:rFonts w:ascii="Times New Roman" w:hAnsi="Times New Roman" w:cs="Times New Roman"/>
-          <w:sz w:val="24"/>
-          <w:szCs w:val="24"/>
-          <w:lang w:val="es-MX"/>
-        </w:rPr>
-        <w:t>Proexcelencia</w:t>
-      </w:r>
-      <w:proofErr w:type="spellEnd"/>
-      <w:r>
-        <w:rPr>
-          <w:rFonts w:ascii="Times New Roman" w:hAnsi="Times New Roman" w:cs="Times New Roman"/>
-          <w:sz w:val="24"/>
-          <w:szCs w:val="24"/>
-          <w:lang w:val="es-MX"/>
-        </w:rPr>
-        <w:t xml:space="preserve"> del Deporte (PROEXCEL) para sus atletas de ELITE.</w:t>
+        <w:t>En el aspecto económico y administrativo, el Consejo ha orientado sus acciones a captar recursos a través de un programa financiero, pero aún depende del subsidio que otorga el Gobierno Federal a través de los organismos deportivos oficiales: Comisión Nacional de Cultura Física y Deporte (CONADE), Confederación Deportiva Mexicana (CODEME) y el Comité Olímpico Mexicano (COM), así como del apoyo de Pro</w:t>
+      </w:r>
+      <w:r>
+        <w:rPr>
+          <w:rFonts w:ascii="Times New Roman" w:hAnsi="Times New Roman" w:cs="Times New Roman"/>
+          <w:sz w:val="24"/>
+          <w:szCs w:val="24"/>
+          <w:lang w:val="es-MX"/>
+        </w:rPr>
+        <w:t>-</w:t>
+      </w:r>
+      <w:r>
+        <w:rPr>
+          <w:rFonts w:ascii="Times New Roman" w:hAnsi="Times New Roman" w:cs="Times New Roman"/>
+          <w:sz w:val="24"/>
+          <w:szCs w:val="24"/>
+          <w:lang w:val="es-MX"/>
+        </w:rPr>
+        <w:t>excelencia del Deporte (PROEXCEL) para sus atletas de ELITE.</w:t>
       </w:r>
     </w:p>
     <w:p>
@@ -5092,19 +5087,20 @@
           <w:lang w:val="es-MX"/>
         </w:rPr>
       </w:pPr>
-    </w:p>
-    <w:p>
-      <w:pPr>
-        <w:pStyle w:val="NoSpacing"/>
-        <w:rPr>
-          <w:rFonts w:ascii="Times New Roman" w:hAnsi="Times New Roman" w:cs="Times New Roman"/>
-          <w:sz w:val="24"/>
-          <w:szCs w:val="24"/>
-          <w:lang w:val="es-MX"/>
-        </w:rPr>
-      </w:pPr>
-      <w:bookmarkStart w:id="0" w:name="_GoBack"/>
-      <w:bookmarkEnd w:id="0"/>
+      <w:bookmarkStart w:id="1" w:name="_GoBack"/>
+      <w:bookmarkEnd w:id="1"/>
+    </w:p>
+    <w:bookmarkEnd w:id="0"/>
+    <w:p>
+      <w:pPr>
+        <w:pStyle w:val="NoSpacing"/>
+        <w:rPr>
+          <w:rFonts w:ascii="Times New Roman" w:hAnsi="Times New Roman" w:cs="Times New Roman"/>
+          <w:sz w:val="24"/>
+          <w:szCs w:val="24"/>
+          <w:lang w:val="es-MX"/>
+        </w:rPr>
+      </w:pPr>
     </w:p>
     <w:sectPr>
       <w:pgSz w:w="12240" w:h="15840"/>
@@ -6924,7 +6920,7 @@
 </file>
 
 <file path=customXml/itemProps1.xml><?xml version="1.0" encoding="utf-8"?>
-<ds:datastoreItem xmlns:ds="http://schemas.openxmlformats.org/officeDocument/2006/customXml" ds:itemID="{76D026B3-0F8D-44C9-AA1A-5DFEA6DD77FE}">
+<ds:datastoreItem xmlns:ds="http://schemas.openxmlformats.org/officeDocument/2006/customXml" ds:itemID="{A980CA90-1711-492A-90EE-9B7B2E5E138D}">
   <ds:schemaRefs>
     <ds:schemaRef ds:uri="http://schemas.openxmlformats.org/officeDocument/2006/bibliography"/>
   </ds:schemaRefs>

</xml_diff>